<commit_message>
Expand functional API test coverage
</commit_message>
<xml_diff>
--- a/API-Testing/functional-test-yourStore/SummaryApiFunctionalTests.docx
+++ b/API-Testing/functional-test-yourStore/SummaryApiFunctionalTests.docx
@@ -47,8 +47,6 @@
       <w:pPr>
         <w:rPr>
           <w:rFonts w:ascii="Arial" w:hAnsi="Arial" w:cs="Arial"/>
-          <w:b/>
-          <w:bCs/>
           <w:color w:val="000000" w:themeColor="text1"/>
           <w:sz w:val="20"/>
           <w:szCs w:val="20"/>
@@ -67,67 +65,21 @@
       <w:r>
         <w:rPr>
           <w:rFonts w:ascii="Arial" w:hAnsi="Arial" w:cs="Arial"/>
-          <w:b/>
-          <w:bCs/>
-          <w:color w:val="000000" w:themeColor="text1"/>
-          <w:sz w:val="20"/>
-          <w:szCs w:val="20"/>
-          <w14:shadow w14:blurRad="38100" w14:dist="19050" w14:dir="2700000" w14:sx="100000" w14:sy="100000" w14:kx="0" w14:ky="0" w14:algn="tl">
-            <w14:schemeClr w14:val="dk1">
-              <w14:alpha w14:val="60000"/>
-            </w14:schemeClr>
-          </w14:shadow>
-          <w14:textOutline w14:w="0" w14:cap="flat" w14:cmpd="sng" w14:algn="ctr">
-            <w14:noFill/>
-            <w14:prstDash w14:val="solid"/>
-            <w14:round/>
-          </w14:textOutline>
-        </w:rPr>
-        <w:t xml:space="preserve">All functional tests were conducted using Postman and </w:t>
-      </w:r>
-      <w:proofErr w:type="spellStart"/>
-      <w:r>
-        <w:rPr>
-          <w:rFonts w:ascii="Arial" w:hAnsi="Arial" w:cs="Arial"/>
-          <w:b/>
-          <w:bCs/>
-          <w:color w:val="000000" w:themeColor="text1"/>
-          <w:sz w:val="20"/>
-          <w:szCs w:val="20"/>
-          <w14:shadow w14:blurRad="38100" w14:dist="19050" w14:dir="2700000" w14:sx="100000" w14:sy="100000" w14:kx="0" w14:ky="0" w14:algn="tl">
-            <w14:schemeClr w14:val="dk1">
-              <w14:alpha w14:val="60000"/>
-            </w14:schemeClr>
-          </w14:shadow>
-          <w14:textOutline w14:w="0" w14:cap="flat" w14:cmpd="sng" w14:algn="ctr">
-            <w14:noFill/>
-            <w14:prstDash w14:val="solid"/>
-            <w14:round/>
-          </w14:textOutline>
-        </w:rPr>
-        <w:t>newman</w:t>
-      </w:r>
-      <w:proofErr w:type="spellEnd"/>
-      <w:r>
-        <w:rPr>
-          <w:rFonts w:ascii="Arial" w:hAnsi="Arial" w:cs="Arial"/>
-          <w:b/>
-          <w:bCs/>
-          <w:color w:val="000000" w:themeColor="text1"/>
-          <w:sz w:val="20"/>
-          <w:szCs w:val="20"/>
-          <w14:shadow w14:blurRad="38100" w14:dist="19050" w14:dir="2700000" w14:sx="100000" w14:sy="100000" w14:kx="0" w14:ky="0" w14:algn="tl">
-            <w14:schemeClr w14:val="dk1">
-              <w14:alpha w14:val="60000"/>
-            </w14:schemeClr>
-          </w14:shadow>
-          <w14:textOutline w14:w="0" w14:cap="flat" w14:cmpd="sng" w14:algn="ctr">
-            <w14:noFill/>
-            <w14:prstDash w14:val="solid"/>
-            <w14:round/>
-          </w14:textOutline>
-        </w:rPr>
-        <w:t xml:space="preserve"> for html reports </w:t>
+          <w:color w:val="000000" w:themeColor="text1"/>
+          <w:sz w:val="20"/>
+          <w:szCs w:val="20"/>
+          <w14:shadow w14:blurRad="38100" w14:dist="19050" w14:dir="2700000" w14:sx="100000" w14:sy="100000" w14:kx="0" w14:ky="0" w14:algn="tl">
+            <w14:schemeClr w14:val="dk1">
+              <w14:alpha w14:val="60000"/>
+            </w14:schemeClr>
+          </w14:shadow>
+          <w14:textOutline w14:w="0" w14:cap="flat" w14:cmpd="sng" w14:algn="ctr">
+            <w14:noFill/>
+            <w14:prstDash w14:val="solid"/>
+            <w14:round/>
+          </w14:textOutline>
+        </w:rPr>
+        <w:t>All functional tests for the "Your Store" API were executed successfully, with a 100% pass rate as verified by the Newman HTML report. The test suite was designed to rigorously validate not only the core functionality but also the API's behavior in various negative and edge-case scenarios.</w:t>
       </w:r>
     </w:p>
     <w:p>
@@ -166,33 +118,56 @@
             <w14:round/>
           </w14:textOutline>
         </w:rPr>
-        <w:t>F</w:t>
-      </w:r>
-      <w:r>
-        <w:rPr>
-          <w:rFonts w:ascii="Arial" w:hAnsi="Arial" w:cs="Arial"/>
-          <w:color w:val="000000" w:themeColor="text1"/>
-          <w:sz w:val="20"/>
-          <w:szCs w:val="20"/>
-          <w14:shadow w14:blurRad="38100" w14:dist="19050" w14:dir="2700000" w14:sx="100000" w14:sy="100000" w14:kx="0" w14:ky="0" w14:algn="tl">
-            <w14:schemeClr w14:val="dk1">
-              <w14:alpha w14:val="60000"/>
-            </w14:schemeClr>
-          </w14:shadow>
-          <w14:textOutline w14:w="0" w14:cap="flat" w14:cmpd="sng" w14:algn="ctr">
-            <w14:noFill/>
-            <w14:prstDash w14:val="solid"/>
-            <w14:round/>
-          </w14:textOutline>
-        </w:rPr>
-        <w:t>unctional tests for the "Your Store" API were executed successfully with a 100% pass rate. The tests covered the following scenarios:</w:t>
+        <w:t>The tests were conducted using Postman and Newman for generating comprehensive HTML reports. The test cases covered the following key areas:</w:t>
       </w:r>
     </w:p>
     <w:p>
       <w:pPr>
+        <w:rPr>
+          <w:rFonts w:ascii="Arial" w:hAnsi="Arial" w:cs="Arial"/>
+          <w:color w:val="000000" w:themeColor="text1"/>
+          <w:sz w:val="20"/>
+          <w:szCs w:val="20"/>
+          <w14:shadow w14:blurRad="38100" w14:dist="19050" w14:dir="2700000" w14:sx="100000" w14:sy="100000" w14:kx="0" w14:ky="0" w14:algn="tl">
+            <w14:schemeClr w14:val="dk1">
+              <w14:alpha w14:val="60000"/>
+            </w14:schemeClr>
+          </w14:shadow>
+          <w14:textOutline w14:w="0" w14:cap="flat" w14:cmpd="sng" w14:algn="ctr">
+            <w14:noFill/>
+            <w14:prstDash w14:val="solid"/>
+            <w14:round/>
+          </w14:textOutline>
+        </w:rPr>
+      </w:pPr>
+      <w:r>
+        <w:rPr>
+          <w:rFonts w:ascii="Arial" w:hAnsi="Arial" w:cs="Arial"/>
+          <w:b/>
+          <w:bCs/>
+          <w:color w:val="000000" w:themeColor="text1"/>
+          <w:sz w:val="20"/>
+          <w:szCs w:val="20"/>
+          <w14:shadow w14:blurRad="38100" w14:dist="19050" w14:dir="2700000" w14:sx="100000" w14:sy="100000" w14:kx="0" w14:ky="0" w14:algn="tl">
+            <w14:schemeClr w14:val="dk1">
+              <w14:alpha w14:val="60000"/>
+            </w14:schemeClr>
+          </w14:shadow>
+          <w14:textOutline w14:w="0" w14:cap="flat" w14:cmpd="sng" w14:algn="ctr">
+            <w14:noFill/>
+            <w14:prstDash w14:val="solid"/>
+            <w14:round/>
+          </w14:textOutline>
+        </w:rPr>
+        <w:t>Happy Path Scenarios:</w:t>
+      </w:r>
+    </w:p>
+    <w:p>
+      <w:pPr>
+        <w:pStyle w:val="Prrafodelista"/>
         <w:numPr>
           <w:ilvl w:val="0"/>
-          <w:numId w:val="2"/>
+          <w:numId w:val="6"/>
         </w:numPr>
         <w:rPr>
           <w:rFonts w:ascii="Arial" w:hAnsi="Arial" w:cs="Arial"/>
@@ -211,27 +186,6 @@
           </w14:textOutline>
         </w:rPr>
       </w:pPr>
-      <w:r>
-        <w:rPr>
-          <w:rFonts w:ascii="Arial" w:hAnsi="Arial" w:cs="Arial"/>
-          <w:b/>
-          <w:bCs/>
-          <w:color w:val="000000" w:themeColor="text1"/>
-          <w:sz w:val="20"/>
-          <w:szCs w:val="20"/>
-          <w14:shadow w14:blurRad="38100" w14:dist="19050" w14:dir="2700000" w14:sx="100000" w14:sy="100000" w14:kx="0" w14:ky="0" w14:algn="tl">
-            <w14:schemeClr w14:val="dk1">
-              <w14:alpha w14:val="60000"/>
-            </w14:schemeClr>
-          </w14:shadow>
-          <w14:textOutline w14:w="0" w14:cap="flat" w14:cmpd="sng" w14:algn="ctr">
-            <w14:noFill/>
-            <w14:prstDash w14:val="solid"/>
-            <w14:round/>
-          </w14:textOutline>
-        </w:rPr>
-        <w:t xml:space="preserve">1: </w:t>
-      </w:r>
       <w:r>
         <w:rPr>
           <w:rFonts w:ascii="Arial" w:hAnsi="Arial" w:cs="Arial"/>
@@ -270,52 +224,15 @@
             <w14:round/>
           </w14:textOutline>
         </w:rPr>
-        <w:t xml:space="preserve"> The test for retrieving products belonging to the "electronics" category passed. The response code was 200 OK. The test also validated that all products in </w:t>
-      </w:r>
-      <w:r>
-        <w:rPr>
-          <w:rFonts w:ascii="Arial" w:hAnsi="Arial" w:cs="Arial"/>
-          <w:color w:val="000000" w:themeColor="text1"/>
-          <w:sz w:val="20"/>
-          <w:szCs w:val="20"/>
-          <w14:shadow w14:blurRad="38100" w14:dist="19050" w14:dir="2700000" w14:sx="100000" w14:sy="100000" w14:kx="0" w14:ky="0" w14:algn="tl">
-            <w14:schemeClr w14:val="dk1">
-              <w14:alpha w14:val="60000"/>
-            </w14:schemeClr>
-          </w14:shadow>
-          <w14:textOutline w14:w="0" w14:cap="flat" w14:cmpd="sng" w14:algn="ctr">
-            <w14:noFill/>
-            <w14:prstDash w14:val="solid"/>
-            <w14:round/>
-          </w14:textOutline>
-        </w:rPr>
-        <w:t>response</w:t>
-      </w:r>
-      <w:r>
-        <w:rPr>
-          <w:rFonts w:ascii="Arial" w:hAnsi="Arial" w:cs="Arial"/>
-          <w:color w:val="000000" w:themeColor="text1"/>
-          <w:sz w:val="20"/>
-          <w:szCs w:val="20"/>
-          <w14:shadow w14:blurRad="38100" w14:dist="19050" w14:dir="2700000" w14:sx="100000" w14:sy="100000" w14:kx="0" w14:ky="0" w14:algn="tl">
-            <w14:schemeClr w14:val="dk1">
-              <w14:alpha w14:val="60000"/>
-            </w14:schemeClr>
-          </w14:shadow>
-          <w14:textOutline w14:w="0" w14:cap="flat" w14:cmpd="sng" w14:algn="ctr">
-            <w14:noFill/>
-            <w14:prstDash w14:val="solid"/>
-            <w14:round/>
-          </w14:textOutline>
-        </w:rPr>
-        <w:t xml:space="preserve"> indeed had the "electronics" category and that the response schema was correct.</w:t>
+        <w:t xml:space="preserve"> The test for retrieving products belonging to the "electronics" category passed with a 200 OK response. The test also validated that all products in response indeed had the "electronics" category and that the response schema was correct.</w:t>
       </w:r>
     </w:p>
     <w:p>
       <w:pPr>
+        <w:pStyle w:val="Prrafodelista"/>
         <w:numPr>
           <w:ilvl w:val="0"/>
-          <w:numId w:val="2"/>
+          <w:numId w:val="6"/>
         </w:numPr>
         <w:rPr>
           <w:rFonts w:ascii="Arial" w:hAnsi="Arial" w:cs="Arial"/>
@@ -334,27 +251,6 @@
           </w14:textOutline>
         </w:rPr>
       </w:pPr>
-      <w:r>
-        <w:rPr>
-          <w:rFonts w:ascii="Arial" w:hAnsi="Arial" w:cs="Arial"/>
-          <w:b/>
-          <w:bCs/>
-          <w:color w:val="000000" w:themeColor="text1"/>
-          <w:sz w:val="20"/>
-          <w:szCs w:val="20"/>
-          <w14:shadow w14:blurRad="38100" w14:dist="19050" w14:dir="2700000" w14:sx="100000" w14:sy="100000" w14:kx="0" w14:ky="0" w14:algn="tl">
-            <w14:schemeClr w14:val="dk1">
-              <w14:alpha w14:val="60000"/>
-            </w14:schemeClr>
-          </w14:shadow>
-          <w14:textOutline w14:w="0" w14:cap="flat" w14:cmpd="sng" w14:algn="ctr">
-            <w14:noFill/>
-            <w14:prstDash w14:val="solid"/>
-            <w14:round/>
-          </w14:textOutline>
-        </w:rPr>
-        <w:t xml:space="preserve">2: </w:t>
-      </w:r>
       <w:r>
         <w:rPr>
           <w:rFonts w:ascii="Arial" w:hAnsi="Arial" w:cs="Arial"/>
@@ -398,9 +294,10 @@
     </w:p>
     <w:p>
       <w:pPr>
+        <w:pStyle w:val="Prrafodelista"/>
         <w:numPr>
           <w:ilvl w:val="0"/>
-          <w:numId w:val="2"/>
+          <w:numId w:val="6"/>
         </w:numPr>
         <w:rPr>
           <w:rFonts w:ascii="Arial" w:hAnsi="Arial" w:cs="Arial"/>
@@ -419,27 +316,6 @@
           </w14:textOutline>
         </w:rPr>
       </w:pPr>
-      <w:r>
-        <w:rPr>
-          <w:rFonts w:ascii="Arial" w:hAnsi="Arial" w:cs="Arial"/>
-          <w:b/>
-          <w:bCs/>
-          <w:color w:val="000000" w:themeColor="text1"/>
-          <w:sz w:val="20"/>
-          <w:szCs w:val="20"/>
-          <w14:shadow w14:blurRad="38100" w14:dist="19050" w14:dir="2700000" w14:sx="100000" w14:sy="100000" w14:kx="0" w14:ky="0" w14:algn="tl">
-            <w14:schemeClr w14:val="dk1">
-              <w14:alpha w14:val="60000"/>
-            </w14:schemeClr>
-          </w14:shadow>
-          <w14:textOutline w14:w="0" w14:cap="flat" w14:cmpd="sng" w14:algn="ctr">
-            <w14:noFill/>
-            <w14:prstDash w14:val="solid"/>
-            <w14:round/>
-          </w14:textOutline>
-        </w:rPr>
-        <w:t xml:space="preserve">3: </w:t>
-      </w:r>
       <w:r>
         <w:rPr>
           <w:rFonts w:ascii="Arial" w:hAnsi="Arial" w:cs="Arial"/>
@@ -483,9 +359,10 @@
     </w:p>
     <w:p>
       <w:pPr>
+        <w:pStyle w:val="Prrafodelista"/>
         <w:numPr>
           <w:ilvl w:val="0"/>
-          <w:numId w:val="2"/>
+          <w:numId w:val="6"/>
         </w:numPr>
         <w:rPr>
           <w:rFonts w:ascii="Arial" w:hAnsi="Arial" w:cs="Arial"/>
@@ -504,27 +381,6 @@
           </w14:textOutline>
         </w:rPr>
       </w:pPr>
-      <w:r>
-        <w:rPr>
-          <w:rFonts w:ascii="Arial" w:hAnsi="Arial" w:cs="Arial"/>
-          <w:b/>
-          <w:bCs/>
-          <w:color w:val="000000" w:themeColor="text1"/>
-          <w:sz w:val="20"/>
-          <w:szCs w:val="20"/>
-          <w14:shadow w14:blurRad="38100" w14:dist="19050" w14:dir="2700000" w14:sx="100000" w14:sy="100000" w14:kx="0" w14:ky="0" w14:algn="tl">
-            <w14:schemeClr w14:val="dk1">
-              <w14:alpha w14:val="60000"/>
-            </w14:schemeClr>
-          </w14:shadow>
-          <w14:textOutline w14:w="0" w14:cap="flat" w14:cmpd="sng" w14:algn="ctr">
-            <w14:noFill/>
-            <w14:prstDash w14:val="solid"/>
-            <w14:round/>
-          </w14:textOutline>
-        </w:rPr>
-        <w:t xml:space="preserve">4: </w:t>
-      </w:r>
       <w:r>
         <w:rPr>
           <w:rFonts w:ascii="Arial" w:hAnsi="Arial" w:cs="Arial"/>
@@ -563,11 +419,32 @@
             <w14:round/>
           </w14:textOutline>
         </w:rPr>
-        <w:t xml:space="preserve"> The test for updating an image on a product was executed and passed. The response code was 200 OK.</w:t>
+        <w:t xml:space="preserve"> The test for updating an image on a product was executed and passed, with a 200 OK response.</w:t>
       </w:r>
     </w:p>
     <w:p>
       <w:pPr>
+        <w:pStyle w:val="Prrafodelista"/>
+        <w:rPr>
+          <w:rFonts w:ascii="Arial" w:hAnsi="Arial" w:cs="Arial"/>
+          <w:color w:val="000000" w:themeColor="text1"/>
+          <w:sz w:val="20"/>
+          <w:szCs w:val="20"/>
+          <w14:shadow w14:blurRad="38100" w14:dist="19050" w14:dir="2700000" w14:sx="100000" w14:sy="100000" w14:kx="0" w14:ky="0" w14:algn="tl">
+            <w14:schemeClr w14:val="dk1">
+              <w14:alpha w14:val="60000"/>
+            </w14:schemeClr>
+          </w14:shadow>
+          <w14:textOutline w14:w="0" w14:cap="flat" w14:cmpd="sng" w14:algn="ctr">
+            <w14:noFill/>
+            <w14:prstDash w14:val="solid"/>
+            <w14:round/>
+          </w14:textOutline>
+        </w:rPr>
+      </w:pPr>
+    </w:p>
+    <w:p>
+      <w:pPr>
         <w:rPr>
           <w:rFonts w:ascii="Arial" w:hAnsi="Arial" w:cs="Arial"/>
           <w:color w:val="000000" w:themeColor="text1"/>
@@ -588,42 +465,442 @@
       <w:r>
         <w:rPr>
           <w:rFonts w:ascii="Arial" w:hAnsi="Arial" w:cs="Arial"/>
-          <w:color w:val="000000" w:themeColor="text1"/>
-          <w:sz w:val="20"/>
-          <w:szCs w:val="20"/>
-          <w14:shadow w14:blurRad="38100" w14:dist="19050" w14:dir="2700000" w14:sx="100000" w14:sy="100000" w14:kx="0" w14:ky="0" w14:algn="tl">
-            <w14:schemeClr w14:val="dk1">
-              <w14:alpha w14:val="60000"/>
-            </w14:schemeClr>
-          </w14:shadow>
-          <w14:textOutline w14:w="0" w14:cap="flat" w14:cmpd="sng" w14:algn="ctr">
-            <w14:noFill/>
-            <w14:prstDash w14:val="solid"/>
-            <w14:round/>
-          </w14:textOutline>
-        </w:rPr>
-        <w:t>The overall test run had a total of 4 requests and 16 assertions, with no failed or skipped tests. The average response time for all requests was 350 milliseconds</w:t>
+          <w:b/>
+          <w:bCs/>
+          <w:color w:val="000000" w:themeColor="text1"/>
+          <w:sz w:val="20"/>
+          <w:szCs w:val="20"/>
+          <w14:shadow w14:blurRad="38100" w14:dist="19050" w14:dir="2700000" w14:sx="100000" w14:sy="100000" w14:kx="0" w14:ky="0" w14:algn="tl">
+            <w14:schemeClr w14:val="dk1">
+              <w14:alpha w14:val="60000"/>
+            </w14:schemeClr>
+          </w14:shadow>
+          <w14:textOutline w14:w="0" w14:cap="flat" w14:cmpd="sng" w14:algn="ctr">
+            <w14:noFill/>
+            <w14:prstDash w14:val="solid"/>
+            <w14:round/>
+          </w14:textOutline>
+        </w:rPr>
+        <w:t>Negative and Edge-Case Scenarios:</w:t>
+      </w:r>
+      <w:r>
+        <w:rPr>
+          <w:rFonts w:ascii="Arial" w:hAnsi="Arial" w:cs="Arial"/>
+          <w:color w:val="000000" w:themeColor="text1"/>
+          <w:sz w:val="20"/>
+          <w:szCs w:val="20"/>
+          <w14:shadow w14:blurRad="38100" w14:dist="19050" w14:dir="2700000" w14:sx="100000" w14:sy="100000" w14:kx="0" w14:ky="0" w14:algn="tl">
+            <w14:schemeClr w14:val="dk1">
+              <w14:alpha w14:val="60000"/>
+            </w14:schemeClr>
+          </w14:shadow>
+          <w14:textOutline w14:w="0" w14:cap="flat" w14:cmpd="sng" w14:algn="ctr">
+            <w14:noFill/>
+            <w14:prstDash w14:val="solid"/>
+            <w14:round/>
+          </w14:textOutline>
+        </w:rPr>
+        <w:t xml:space="preserve"> The API was thoroughly tested to understand its behavior under non-standard conditions, revealing several key findings:</w:t>
       </w:r>
     </w:p>
     <w:p>
       <w:pPr>
-        <w:rPr>
-          <w:rFonts w:ascii="Arial" w:hAnsi="Arial" w:cs="Arial"/>
-          <w:color w:val="000000" w:themeColor="text1"/>
-          <w:sz w:val="20"/>
-          <w:szCs w:val="20"/>
-          <w14:shadow w14:blurRad="38100" w14:dist="19050" w14:dir="2700000" w14:sx="100000" w14:sy="100000" w14:kx="0" w14:ky="0" w14:algn="tl">
-            <w14:schemeClr w14:val="dk1">
-              <w14:alpha w14:val="60000"/>
-            </w14:schemeClr>
-          </w14:shadow>
-          <w14:textOutline w14:w="0" w14:cap="flat" w14:cmpd="sng" w14:algn="ctr">
-            <w14:noFill/>
-            <w14:prstDash w14:val="solid"/>
-            <w14:round/>
-          </w14:textOutline>
-        </w:rPr>
-      </w:pPr>
+        <w:pStyle w:val="Prrafodelista"/>
+        <w:numPr>
+          <w:ilvl w:val="0"/>
+          <w:numId w:val="6"/>
+        </w:numPr>
+        <w:rPr>
+          <w:rFonts w:ascii="Arial" w:hAnsi="Arial" w:cs="Arial"/>
+          <w:color w:val="000000" w:themeColor="text1"/>
+          <w:sz w:val="20"/>
+          <w:szCs w:val="20"/>
+          <w14:shadow w14:blurRad="38100" w14:dist="19050" w14:dir="2700000" w14:sx="100000" w14:sy="100000" w14:kx="0" w14:ky="0" w14:algn="tl">
+            <w14:schemeClr w14:val="dk1">
+              <w14:alpha w14:val="60000"/>
+            </w14:schemeClr>
+          </w14:shadow>
+          <w14:textOutline w14:w="0" w14:cap="flat" w14:cmpd="sng" w14:algn="ctr">
+            <w14:noFill/>
+            <w14:prstDash w14:val="solid"/>
+            <w14:round/>
+          </w14:textOutline>
+        </w:rPr>
+      </w:pPr>
+      <w:r>
+        <w:rPr>
+          <w:rFonts w:ascii="Arial" w:hAnsi="Arial" w:cs="Arial"/>
+          <w:b/>
+          <w:bCs/>
+          <w:color w:val="000000" w:themeColor="text1"/>
+          <w:sz w:val="20"/>
+          <w:szCs w:val="20"/>
+          <w14:shadow w14:blurRad="38100" w14:dist="19050" w14:dir="2700000" w14:sx="100000" w14:sy="100000" w14:kx="0" w14:ky="0" w14:algn="tl">
+            <w14:schemeClr w14:val="dk1">
+              <w14:alpha w14:val="60000"/>
+            </w14:schemeClr>
+          </w14:shadow>
+          <w14:textOutline w14:w="0" w14:cap="flat" w14:cmpd="sng" w14:algn="ctr">
+            <w14:noFill/>
+            <w14:prstDash w14:val="solid"/>
+            <w14:round/>
+          </w14:textOutline>
+        </w:rPr>
+        <w:t>Method Handling:</w:t>
+      </w:r>
+      <w:r>
+        <w:rPr>
+          <w:rFonts w:ascii="Arial" w:hAnsi="Arial" w:cs="Arial"/>
+          <w:color w:val="000000" w:themeColor="text1"/>
+          <w:sz w:val="20"/>
+          <w:szCs w:val="20"/>
+          <w14:shadow w14:blurRad="38100" w14:dist="19050" w14:dir="2700000" w14:sx="100000" w14:sy="100000" w14:kx="0" w14:ky="0" w14:algn="tl">
+            <w14:schemeClr w14:val="dk1">
+              <w14:alpha w14:val="60000"/>
+            </w14:schemeClr>
+          </w14:shadow>
+          <w14:textOutline w14:w="0" w14:cap="flat" w14:cmpd="sng" w14:algn="ctr">
+            <w14:noFill/>
+            <w14:prstDash w14:val="solid"/>
+            <w14:round/>
+          </w14:textOutline>
+        </w:rPr>
+        <w:t xml:space="preserve"> The API's proxy layer exhibits specific and sometimes non-standard behavior for unsupported HTTP methods, such as a 403 Forbidden for HEAD requests and a 404 Not Found for PATCH requests.</w:t>
+      </w:r>
+    </w:p>
+    <w:p>
+      <w:pPr>
+        <w:pStyle w:val="Prrafodelista"/>
+        <w:numPr>
+          <w:ilvl w:val="0"/>
+          <w:numId w:val="6"/>
+        </w:numPr>
+        <w:rPr>
+          <w:rFonts w:ascii="Arial" w:hAnsi="Arial" w:cs="Arial"/>
+          <w:color w:val="000000" w:themeColor="text1"/>
+          <w:sz w:val="20"/>
+          <w:szCs w:val="20"/>
+          <w14:shadow w14:blurRad="38100" w14:dist="19050" w14:dir="2700000" w14:sx="100000" w14:sy="100000" w14:kx="0" w14:ky="0" w14:algn="tl">
+            <w14:schemeClr w14:val="dk1">
+              <w14:alpha w14:val="60000"/>
+            </w14:schemeClr>
+          </w14:shadow>
+          <w14:textOutline w14:w="0" w14:cap="flat" w14:cmpd="sng" w14:algn="ctr">
+            <w14:noFill/>
+            <w14:prstDash w14:val="solid"/>
+            <w14:round/>
+          </w14:textOutline>
+        </w:rPr>
+      </w:pPr>
+      <w:r>
+        <w:rPr>
+          <w:rFonts w:ascii="Arial" w:hAnsi="Arial" w:cs="Arial"/>
+          <w:b/>
+          <w:bCs/>
+          <w:color w:val="000000" w:themeColor="text1"/>
+          <w:sz w:val="20"/>
+          <w:szCs w:val="20"/>
+          <w14:shadow w14:blurRad="38100" w14:dist="19050" w14:dir="2700000" w14:sx="100000" w14:sy="100000" w14:kx="0" w14:ky="0" w14:algn="tl">
+            <w14:schemeClr w14:val="dk1">
+              <w14:alpha w14:val="60000"/>
+            </w14:schemeClr>
+          </w14:shadow>
+          <w14:textOutline w14:w="0" w14:cap="flat" w14:cmpd="sng" w14:algn="ctr">
+            <w14:noFill/>
+            <w14:prstDash w14:val="solid"/>
+            <w14:round/>
+          </w14:textOutline>
+        </w:rPr>
+        <w:t>Path Case Sensitivity:</w:t>
+      </w:r>
+      <w:r>
+        <w:rPr>
+          <w:rFonts w:ascii="Arial" w:hAnsi="Arial" w:cs="Arial"/>
+          <w:color w:val="000000" w:themeColor="text1"/>
+          <w:sz w:val="20"/>
+          <w:szCs w:val="20"/>
+          <w14:shadow w14:blurRad="38100" w14:dist="19050" w14:dir="2700000" w14:sx="100000" w14:sy="100000" w14:kx="0" w14:ky="0" w14:algn="tl">
+            <w14:schemeClr w14:val="dk1">
+              <w14:alpha w14:val="60000"/>
+            </w14:schemeClr>
+          </w14:shadow>
+          <w14:textOutline w14:w="0" w14:cap="flat" w14:cmpd="sng" w14:algn="ctr">
+            <w14:noFill/>
+            <w14:prstDash w14:val="solid"/>
+            <w14:round/>
+          </w14:textOutline>
+        </w:rPr>
+        <w:t xml:space="preserve"> The API surprisingly ignores case in its endpoint paths, as a request to /products/CATEGORY/electronics functioned identically to the standard endpoint.</w:t>
+      </w:r>
+    </w:p>
+    <w:p>
+      <w:pPr>
+        <w:pStyle w:val="Prrafodelista"/>
+        <w:numPr>
+          <w:ilvl w:val="0"/>
+          <w:numId w:val="6"/>
+        </w:numPr>
+        <w:rPr>
+          <w:rFonts w:ascii="Arial" w:hAnsi="Arial" w:cs="Arial"/>
+          <w:color w:val="000000" w:themeColor="text1"/>
+          <w:sz w:val="20"/>
+          <w:szCs w:val="20"/>
+          <w14:shadow w14:blurRad="38100" w14:dist="19050" w14:dir="2700000" w14:sx="100000" w14:sy="100000" w14:kx="0" w14:ky="0" w14:algn="tl">
+            <w14:schemeClr w14:val="dk1">
+              <w14:alpha w14:val="60000"/>
+            </w14:schemeClr>
+          </w14:shadow>
+          <w14:textOutline w14:w="0" w14:cap="flat" w14:cmpd="sng" w14:algn="ctr">
+            <w14:noFill/>
+            <w14:prstDash w14:val="solid"/>
+            <w14:round/>
+          </w14:textOutline>
+        </w:rPr>
+      </w:pPr>
+      <w:r>
+        <w:rPr>
+          <w:rFonts w:ascii="Arial" w:hAnsi="Arial" w:cs="Arial"/>
+          <w:b/>
+          <w:bCs/>
+          <w:color w:val="000000" w:themeColor="text1"/>
+          <w:sz w:val="20"/>
+          <w:szCs w:val="20"/>
+          <w14:shadow w14:blurRad="38100" w14:dist="19050" w14:dir="2700000" w14:sx="100000" w14:sy="100000" w14:kx="0" w14:ky="0" w14:algn="tl">
+            <w14:schemeClr w14:val="dk1">
+              <w14:alpha w14:val="60000"/>
+            </w14:schemeClr>
+          </w14:shadow>
+          <w14:textOutline w14:w="0" w14:cap="flat" w14:cmpd="sng" w14:algn="ctr">
+            <w14:noFill/>
+            <w14:prstDash w14:val="solid"/>
+            <w14:round/>
+          </w14:textOutline>
+        </w:rPr>
+        <w:t>Non-existent IDs:</w:t>
+      </w:r>
+      <w:r>
+        <w:rPr>
+          <w:rFonts w:ascii="Arial" w:hAnsi="Arial" w:cs="Arial"/>
+          <w:color w:val="000000" w:themeColor="text1"/>
+          <w:sz w:val="20"/>
+          <w:szCs w:val="20"/>
+          <w14:shadow w14:blurRad="38100" w14:dist="19050" w14:dir="2700000" w14:sx="100000" w14:sy="100000" w14:kx="0" w14:ky="0" w14:algn="tl">
+            <w14:schemeClr w14:val="dk1">
+              <w14:alpha w14:val="60000"/>
+            </w14:schemeClr>
+          </w14:shadow>
+          <w14:textOutline w14:w="0" w14:cap="flat" w14:cmpd="sng" w14:algn="ctr">
+            <w14:noFill/>
+            <w14:prstDash w14:val="solid"/>
+            <w14:round/>
+          </w14:textOutline>
+        </w:rPr>
+        <w:t xml:space="preserve"> A request for a non-existent product ID returned a 200 OK with an empty JSON object {}, a notable deviation from the expected 404 Not Found response.</w:t>
+      </w:r>
+    </w:p>
+    <w:p>
+      <w:pPr>
+        <w:pStyle w:val="Prrafodelista"/>
+        <w:numPr>
+          <w:ilvl w:val="0"/>
+          <w:numId w:val="6"/>
+        </w:numPr>
+        <w:rPr>
+          <w:rFonts w:ascii="Arial" w:hAnsi="Arial" w:cs="Arial"/>
+          <w:color w:val="000000" w:themeColor="text1"/>
+          <w:sz w:val="20"/>
+          <w:szCs w:val="20"/>
+          <w14:shadow w14:blurRad="38100" w14:dist="19050" w14:dir="2700000" w14:sx="100000" w14:sy="100000" w14:kx="0" w14:ky="0" w14:algn="tl">
+            <w14:schemeClr w14:val="dk1">
+              <w14:alpha w14:val="60000"/>
+            </w14:schemeClr>
+          </w14:shadow>
+          <w14:textOutline w14:w="0" w14:cap="flat" w14:cmpd="sng" w14:algn="ctr">
+            <w14:noFill/>
+            <w14:prstDash w14:val="solid"/>
+            <w14:round/>
+          </w14:textOutline>
+        </w:rPr>
+      </w:pPr>
+      <w:r>
+        <w:rPr>
+          <w:rFonts w:ascii="Arial" w:hAnsi="Arial" w:cs="Arial"/>
+          <w:b/>
+          <w:bCs/>
+          <w:color w:val="000000" w:themeColor="text1"/>
+          <w:sz w:val="20"/>
+          <w:szCs w:val="20"/>
+          <w14:shadow w14:blurRad="38100" w14:dist="19050" w14:dir="2700000" w14:sx="100000" w14:sy="100000" w14:kx="0" w14:ky="0" w14:algn="tl">
+            <w14:schemeClr w14:val="dk1">
+              <w14:alpha w14:val="60000"/>
+            </w14:schemeClr>
+          </w14:shadow>
+          <w14:textOutline w14:w="0" w14:cap="flat" w14:cmpd="sng" w14:algn="ctr">
+            <w14:noFill/>
+            <w14:prstDash w14:val="solid"/>
+            <w14:round/>
+          </w14:textOutline>
+        </w:rPr>
+        <w:t>Data and Security Validation:</w:t>
+      </w:r>
+      <w:r>
+        <w:rPr>
+          <w:rFonts w:ascii="Arial" w:hAnsi="Arial" w:cs="Arial"/>
+          <w:color w:val="000000" w:themeColor="text1"/>
+          <w:sz w:val="20"/>
+          <w:szCs w:val="20"/>
+          <w14:shadow w14:blurRad="38100" w14:dist="19050" w14:dir="2700000" w14:sx="100000" w14:sy="100000" w14:kx="0" w14:ky="0" w14:algn="tl">
+            <w14:schemeClr w14:val="dk1">
+              <w14:alpha w14:val="60000"/>
+            </w14:schemeClr>
+          </w14:shadow>
+          <w14:textOutline w14:w="0" w14:cap="flat" w14:cmpd="sng" w14:algn="ctr">
+            <w14:noFill/>
+            <w14:prstDash w14:val="solid"/>
+            <w14:round/>
+          </w14:textOutline>
+        </w:rPr>
+        <w:t xml:space="preserve"> The API demonstrated robust security against a simple SQL injection attempt, correctly rejecting the malicious input. It also correctly returned a 400 Bad Request for malformed requests, such as sending a string in a field that requires a number.</w:t>
+      </w:r>
+    </w:p>
+    <w:p>
+      <w:pPr>
+        <w:rPr>
+          <w:rFonts w:ascii="Arial" w:hAnsi="Arial" w:cs="Arial"/>
+          <w:color w:val="000000" w:themeColor="text1"/>
+          <w:sz w:val="20"/>
+          <w:szCs w:val="20"/>
+          <w14:shadow w14:blurRad="38100" w14:dist="19050" w14:dir="2700000" w14:sx="100000" w14:sy="100000" w14:kx="0" w14:ky="0" w14:algn="tl">
+            <w14:schemeClr w14:val="dk1">
+              <w14:alpha w14:val="60000"/>
+            </w14:schemeClr>
+          </w14:shadow>
+          <w14:textOutline w14:w="0" w14:cap="flat" w14:cmpd="sng" w14:algn="ctr">
+            <w14:noFill/>
+            <w14:prstDash w14:val="solid"/>
+            <w14:round/>
+          </w14:textOutline>
+        </w:rPr>
+      </w:pPr>
+    </w:p>
+    <w:p>
+      <w:pPr>
+        <w:rPr>
+          <w:rFonts w:ascii="Arial" w:hAnsi="Arial" w:cs="Arial"/>
+          <w:color w:val="000000" w:themeColor="text1"/>
+          <w:sz w:val="20"/>
+          <w:szCs w:val="20"/>
+          <w14:shadow w14:blurRad="38100" w14:dist="19050" w14:dir="2700000" w14:sx="100000" w14:sy="100000" w14:kx="0" w14:ky="0" w14:algn="tl">
+            <w14:schemeClr w14:val="dk1">
+              <w14:alpha w14:val="60000"/>
+            </w14:schemeClr>
+          </w14:shadow>
+          <w14:textOutline w14:w="0" w14:cap="flat" w14:cmpd="sng" w14:algn="ctr">
+            <w14:noFill/>
+            <w14:prstDash w14:val="solid"/>
+            <w14:round/>
+          </w14:textOutline>
+        </w:rPr>
+      </w:pPr>
+      <w:r>
+        <w:rPr>
+          <w:rFonts w:ascii="Arial" w:hAnsi="Arial" w:cs="Arial"/>
+          <w:color w:val="000000" w:themeColor="text1"/>
+          <w:sz w:val="20"/>
+          <w:szCs w:val="20"/>
+          <w14:shadow w14:blurRad="38100" w14:dist="19050" w14:dir="2700000" w14:sx="100000" w14:sy="100000" w14:kx="0" w14:ky="0" w14:algn="tl">
+            <w14:schemeClr w14:val="dk1">
+              <w14:alpha w14:val="60000"/>
+            </w14:schemeClr>
+          </w14:shadow>
+          <w14:textOutline w14:w="0" w14:cap="flat" w14:cmpd="sng" w14:algn="ctr">
+            <w14:noFill/>
+            <w14:prstDash w14:val="solid"/>
+            <w14:round/>
+          </w14:textOutline>
+        </w:rPr>
+        <w:t xml:space="preserve">The overall test run had a total of </w:t>
+      </w:r>
+      <w:r>
+        <w:rPr>
+          <w:rFonts w:ascii="Arial" w:hAnsi="Arial" w:cs="Arial"/>
+          <w:b/>
+          <w:bCs/>
+          <w:color w:val="000000" w:themeColor="text1"/>
+          <w:sz w:val="20"/>
+          <w:szCs w:val="20"/>
+          <w14:shadow w14:blurRad="38100" w14:dist="19050" w14:dir="2700000" w14:sx="100000" w14:sy="100000" w14:kx="0" w14:ky="0" w14:algn="tl">
+            <w14:schemeClr w14:val="dk1">
+              <w14:alpha w14:val="60000"/>
+            </w14:schemeClr>
+          </w14:shadow>
+          <w14:textOutline w14:w="0" w14:cap="flat" w14:cmpd="sng" w14:algn="ctr">
+            <w14:noFill/>
+            <w14:prstDash w14:val="solid"/>
+            <w14:round/>
+          </w14:textOutline>
+        </w:rPr>
+        <w:t>43 requests</w:t>
+      </w:r>
+      <w:r>
+        <w:rPr>
+          <w:rFonts w:ascii="Arial" w:hAnsi="Arial" w:cs="Arial"/>
+          <w:color w:val="000000" w:themeColor="text1"/>
+          <w:sz w:val="20"/>
+          <w:szCs w:val="20"/>
+          <w14:shadow w14:blurRad="38100" w14:dist="19050" w14:dir="2700000" w14:sx="100000" w14:sy="100000" w14:kx="0" w14:ky="0" w14:algn="tl">
+            <w14:schemeClr w14:val="dk1">
+              <w14:alpha w14:val="60000"/>
+            </w14:schemeClr>
+          </w14:shadow>
+          <w14:textOutline w14:w="0" w14:cap="flat" w14:cmpd="sng" w14:algn="ctr">
+            <w14:noFill/>
+            <w14:prstDash w14:val="solid"/>
+            <w14:round/>
+          </w14:textOutline>
+        </w:rPr>
+        <w:t xml:space="preserve"> and </w:t>
+      </w:r>
+      <w:r>
+        <w:rPr>
+          <w:rFonts w:ascii="Arial" w:hAnsi="Arial" w:cs="Arial"/>
+          <w:b/>
+          <w:bCs/>
+          <w:color w:val="000000" w:themeColor="text1"/>
+          <w:sz w:val="20"/>
+          <w:szCs w:val="20"/>
+          <w14:shadow w14:blurRad="38100" w14:dist="19050" w14:dir="2700000" w14:sx="100000" w14:sy="100000" w14:kx="0" w14:ky="0" w14:algn="tl">
+            <w14:schemeClr w14:val="dk1">
+              <w14:alpha w14:val="60000"/>
+            </w14:schemeClr>
+          </w14:shadow>
+          <w14:textOutline w14:w="0" w14:cap="flat" w14:cmpd="sng" w14:algn="ctr">
+            <w14:noFill/>
+            <w14:prstDash w14:val="solid"/>
+            <w14:round/>
+          </w14:textOutline>
+        </w:rPr>
+        <w:t>111 assertions</w:t>
+      </w:r>
+      <w:r>
+        <w:rPr>
+          <w:rFonts w:ascii="Arial" w:hAnsi="Arial" w:cs="Arial"/>
+          <w:color w:val="000000" w:themeColor="text1"/>
+          <w:sz w:val="20"/>
+          <w:szCs w:val="20"/>
+          <w14:shadow w14:blurRad="38100" w14:dist="19050" w14:dir="2700000" w14:sx="100000" w14:sy="100000" w14:kx="0" w14:ky="0" w14:algn="tl">
+            <w14:schemeClr w14:val="dk1">
+              <w14:alpha w14:val="60000"/>
+            </w14:schemeClr>
+          </w14:shadow>
+          <w14:textOutline w14:w="0" w14:cap="flat" w14:cmpd="sng" w14:algn="ctr">
+            <w14:noFill/>
+            <w14:prstDash w14:val="solid"/>
+            <w14:round/>
+          </w14:textOutline>
+        </w:rPr>
+        <w:t>, with no failed or skipped tests. The average response time for all requests was 225 milliseconds.</w:t>
+      </w:r>
     </w:p>
     <w:p>
       <w:pPr>
@@ -849,6 +1126,155 @@
     </w:lvl>
   </w:abstractNum>
   <w:abstractNum w:abstractNumId="1" w15:restartNumberingAfterBreak="0">
+    <w:nsid w:val="0DCC1045"/>
+    <w:multiLevelType w:val="multilevel"/>
+    <w:tmpl w:val="4C42F5CA"/>
+    <w:lvl w:ilvl="0">
+      <w:start w:val="1"/>
+      <w:numFmt w:val="bullet"/>
+      <w:lvlText w:val=""/>
+      <w:lvlJc w:val="left"/>
+      <w:pPr>
+        <w:tabs>
+          <w:tab w:val="num" w:pos="720"/>
+        </w:tabs>
+        <w:ind w:left="720" w:hanging="360"/>
+      </w:pPr>
+      <w:rPr>
+        <w:rFonts w:ascii="Symbol" w:hAnsi="Symbol" w:hint="default"/>
+        <w:sz w:val="20"/>
+      </w:rPr>
+    </w:lvl>
+    <w:lvl w:ilvl="1">
+      <w:start w:val="1"/>
+      <w:numFmt w:val="bullet"/>
+      <w:lvlText w:val="o"/>
+      <w:lvlJc w:val="left"/>
+      <w:pPr>
+        <w:tabs>
+          <w:tab w:val="num" w:pos="1440"/>
+        </w:tabs>
+        <w:ind w:left="1440" w:hanging="360"/>
+      </w:pPr>
+      <w:rPr>
+        <w:rFonts w:ascii="Courier New" w:hAnsi="Courier New" w:hint="default"/>
+        <w:sz w:val="20"/>
+      </w:rPr>
+    </w:lvl>
+    <w:lvl w:ilvl="2" w:tentative="1">
+      <w:start w:val="1"/>
+      <w:numFmt w:val="bullet"/>
+      <w:lvlText w:val=""/>
+      <w:lvlJc w:val="left"/>
+      <w:pPr>
+        <w:tabs>
+          <w:tab w:val="num" w:pos="2160"/>
+        </w:tabs>
+        <w:ind w:left="2160" w:hanging="360"/>
+      </w:pPr>
+      <w:rPr>
+        <w:rFonts w:ascii="Wingdings" w:hAnsi="Wingdings" w:hint="default"/>
+        <w:sz w:val="20"/>
+      </w:rPr>
+    </w:lvl>
+    <w:lvl w:ilvl="3" w:tentative="1">
+      <w:start w:val="1"/>
+      <w:numFmt w:val="bullet"/>
+      <w:lvlText w:val=""/>
+      <w:lvlJc w:val="left"/>
+      <w:pPr>
+        <w:tabs>
+          <w:tab w:val="num" w:pos="2880"/>
+        </w:tabs>
+        <w:ind w:left="2880" w:hanging="360"/>
+      </w:pPr>
+      <w:rPr>
+        <w:rFonts w:ascii="Wingdings" w:hAnsi="Wingdings" w:hint="default"/>
+        <w:sz w:val="20"/>
+      </w:rPr>
+    </w:lvl>
+    <w:lvl w:ilvl="4" w:tentative="1">
+      <w:start w:val="1"/>
+      <w:numFmt w:val="bullet"/>
+      <w:lvlText w:val=""/>
+      <w:lvlJc w:val="left"/>
+      <w:pPr>
+        <w:tabs>
+          <w:tab w:val="num" w:pos="3600"/>
+        </w:tabs>
+        <w:ind w:left="3600" w:hanging="360"/>
+      </w:pPr>
+      <w:rPr>
+        <w:rFonts w:ascii="Wingdings" w:hAnsi="Wingdings" w:hint="default"/>
+        <w:sz w:val="20"/>
+      </w:rPr>
+    </w:lvl>
+    <w:lvl w:ilvl="5" w:tentative="1">
+      <w:start w:val="1"/>
+      <w:numFmt w:val="bullet"/>
+      <w:lvlText w:val=""/>
+      <w:lvlJc w:val="left"/>
+      <w:pPr>
+        <w:tabs>
+          <w:tab w:val="num" w:pos="4320"/>
+        </w:tabs>
+        <w:ind w:left="4320" w:hanging="360"/>
+      </w:pPr>
+      <w:rPr>
+        <w:rFonts w:ascii="Wingdings" w:hAnsi="Wingdings" w:hint="default"/>
+        <w:sz w:val="20"/>
+      </w:rPr>
+    </w:lvl>
+    <w:lvl w:ilvl="6" w:tentative="1">
+      <w:start w:val="1"/>
+      <w:numFmt w:val="bullet"/>
+      <w:lvlText w:val=""/>
+      <w:lvlJc w:val="left"/>
+      <w:pPr>
+        <w:tabs>
+          <w:tab w:val="num" w:pos="5040"/>
+        </w:tabs>
+        <w:ind w:left="5040" w:hanging="360"/>
+      </w:pPr>
+      <w:rPr>
+        <w:rFonts w:ascii="Wingdings" w:hAnsi="Wingdings" w:hint="default"/>
+        <w:sz w:val="20"/>
+      </w:rPr>
+    </w:lvl>
+    <w:lvl w:ilvl="7" w:tentative="1">
+      <w:start w:val="1"/>
+      <w:numFmt w:val="bullet"/>
+      <w:lvlText w:val=""/>
+      <w:lvlJc w:val="left"/>
+      <w:pPr>
+        <w:tabs>
+          <w:tab w:val="num" w:pos="5760"/>
+        </w:tabs>
+        <w:ind w:left="5760" w:hanging="360"/>
+      </w:pPr>
+      <w:rPr>
+        <w:rFonts w:ascii="Wingdings" w:hAnsi="Wingdings" w:hint="default"/>
+        <w:sz w:val="20"/>
+      </w:rPr>
+    </w:lvl>
+    <w:lvl w:ilvl="8" w:tentative="1">
+      <w:start w:val="1"/>
+      <w:numFmt w:val="bullet"/>
+      <w:lvlText w:val=""/>
+      <w:lvlJc w:val="left"/>
+      <w:pPr>
+        <w:tabs>
+          <w:tab w:val="num" w:pos="6480"/>
+        </w:tabs>
+        <w:ind w:left="6480" w:hanging="360"/>
+      </w:pPr>
+      <w:rPr>
+        <w:rFonts w:ascii="Wingdings" w:hAnsi="Wingdings" w:hint="default"/>
+        <w:sz w:val="20"/>
+      </w:rPr>
+    </w:lvl>
+  </w:abstractNum>
+  <w:abstractNum w:abstractNumId="2" w15:restartNumberingAfterBreak="0">
     <w:nsid w:val="15BA3AD4"/>
     <w:multiLevelType w:val="multilevel"/>
     <w:tmpl w:val="42E82E3E"/>
@@ -994,6 +1420,417 @@
       <w:rPr>
         <w:rFonts w:ascii="Wingdings" w:hAnsi="Wingdings" w:hint="default"/>
         <w:sz w:val="20"/>
+      </w:rPr>
+    </w:lvl>
+  </w:abstractNum>
+  <w:abstractNum w:abstractNumId="3" w15:restartNumberingAfterBreak="0">
+    <w:nsid w:val="40984070"/>
+    <w:multiLevelType w:val="multilevel"/>
+    <w:tmpl w:val="4C42F5CA"/>
+    <w:lvl w:ilvl="0">
+      <w:start w:val="1"/>
+      <w:numFmt w:val="bullet"/>
+      <w:lvlText w:val=""/>
+      <w:lvlJc w:val="left"/>
+      <w:pPr>
+        <w:tabs>
+          <w:tab w:val="num" w:pos="720"/>
+        </w:tabs>
+        <w:ind w:left="720" w:hanging="360"/>
+      </w:pPr>
+      <w:rPr>
+        <w:rFonts w:ascii="Symbol" w:hAnsi="Symbol" w:hint="default"/>
+        <w:sz w:val="20"/>
+      </w:rPr>
+    </w:lvl>
+    <w:lvl w:ilvl="1">
+      <w:start w:val="1"/>
+      <w:numFmt w:val="bullet"/>
+      <w:lvlText w:val="o"/>
+      <w:lvlJc w:val="left"/>
+      <w:pPr>
+        <w:tabs>
+          <w:tab w:val="num" w:pos="1440"/>
+        </w:tabs>
+        <w:ind w:left="1440" w:hanging="360"/>
+      </w:pPr>
+      <w:rPr>
+        <w:rFonts w:ascii="Courier New" w:hAnsi="Courier New" w:hint="default"/>
+        <w:sz w:val="20"/>
+      </w:rPr>
+    </w:lvl>
+    <w:lvl w:ilvl="2" w:tentative="1">
+      <w:start w:val="1"/>
+      <w:numFmt w:val="bullet"/>
+      <w:lvlText w:val=""/>
+      <w:lvlJc w:val="left"/>
+      <w:pPr>
+        <w:tabs>
+          <w:tab w:val="num" w:pos="2160"/>
+        </w:tabs>
+        <w:ind w:left="2160" w:hanging="360"/>
+      </w:pPr>
+      <w:rPr>
+        <w:rFonts w:ascii="Wingdings" w:hAnsi="Wingdings" w:hint="default"/>
+        <w:sz w:val="20"/>
+      </w:rPr>
+    </w:lvl>
+    <w:lvl w:ilvl="3" w:tentative="1">
+      <w:start w:val="1"/>
+      <w:numFmt w:val="bullet"/>
+      <w:lvlText w:val=""/>
+      <w:lvlJc w:val="left"/>
+      <w:pPr>
+        <w:tabs>
+          <w:tab w:val="num" w:pos="2880"/>
+        </w:tabs>
+        <w:ind w:left="2880" w:hanging="360"/>
+      </w:pPr>
+      <w:rPr>
+        <w:rFonts w:ascii="Wingdings" w:hAnsi="Wingdings" w:hint="default"/>
+        <w:sz w:val="20"/>
+      </w:rPr>
+    </w:lvl>
+    <w:lvl w:ilvl="4" w:tentative="1">
+      <w:start w:val="1"/>
+      <w:numFmt w:val="bullet"/>
+      <w:lvlText w:val=""/>
+      <w:lvlJc w:val="left"/>
+      <w:pPr>
+        <w:tabs>
+          <w:tab w:val="num" w:pos="3600"/>
+        </w:tabs>
+        <w:ind w:left="3600" w:hanging="360"/>
+      </w:pPr>
+      <w:rPr>
+        <w:rFonts w:ascii="Wingdings" w:hAnsi="Wingdings" w:hint="default"/>
+        <w:sz w:val="20"/>
+      </w:rPr>
+    </w:lvl>
+    <w:lvl w:ilvl="5" w:tentative="1">
+      <w:start w:val="1"/>
+      <w:numFmt w:val="bullet"/>
+      <w:lvlText w:val=""/>
+      <w:lvlJc w:val="left"/>
+      <w:pPr>
+        <w:tabs>
+          <w:tab w:val="num" w:pos="4320"/>
+        </w:tabs>
+        <w:ind w:left="4320" w:hanging="360"/>
+      </w:pPr>
+      <w:rPr>
+        <w:rFonts w:ascii="Wingdings" w:hAnsi="Wingdings" w:hint="default"/>
+        <w:sz w:val="20"/>
+      </w:rPr>
+    </w:lvl>
+    <w:lvl w:ilvl="6" w:tentative="1">
+      <w:start w:val="1"/>
+      <w:numFmt w:val="bullet"/>
+      <w:lvlText w:val=""/>
+      <w:lvlJc w:val="left"/>
+      <w:pPr>
+        <w:tabs>
+          <w:tab w:val="num" w:pos="5040"/>
+        </w:tabs>
+        <w:ind w:left="5040" w:hanging="360"/>
+      </w:pPr>
+      <w:rPr>
+        <w:rFonts w:ascii="Wingdings" w:hAnsi="Wingdings" w:hint="default"/>
+        <w:sz w:val="20"/>
+      </w:rPr>
+    </w:lvl>
+    <w:lvl w:ilvl="7" w:tentative="1">
+      <w:start w:val="1"/>
+      <w:numFmt w:val="bullet"/>
+      <w:lvlText w:val=""/>
+      <w:lvlJc w:val="left"/>
+      <w:pPr>
+        <w:tabs>
+          <w:tab w:val="num" w:pos="5760"/>
+        </w:tabs>
+        <w:ind w:left="5760" w:hanging="360"/>
+      </w:pPr>
+      <w:rPr>
+        <w:rFonts w:ascii="Wingdings" w:hAnsi="Wingdings" w:hint="default"/>
+        <w:sz w:val="20"/>
+      </w:rPr>
+    </w:lvl>
+    <w:lvl w:ilvl="8" w:tentative="1">
+      <w:start w:val="1"/>
+      <w:numFmt w:val="bullet"/>
+      <w:lvlText w:val=""/>
+      <w:lvlJc w:val="left"/>
+      <w:pPr>
+        <w:tabs>
+          <w:tab w:val="num" w:pos="6480"/>
+        </w:tabs>
+        <w:ind w:left="6480" w:hanging="360"/>
+      </w:pPr>
+      <w:rPr>
+        <w:rFonts w:ascii="Wingdings" w:hAnsi="Wingdings" w:hint="default"/>
+        <w:sz w:val="20"/>
+      </w:rPr>
+    </w:lvl>
+  </w:abstractNum>
+  <w:abstractNum w:abstractNumId="4" w15:restartNumberingAfterBreak="0">
+    <w:nsid w:val="469D43A7"/>
+    <w:multiLevelType w:val="multilevel"/>
+    <w:tmpl w:val="4C42F5CA"/>
+    <w:lvl w:ilvl="0">
+      <w:start w:val="1"/>
+      <w:numFmt w:val="bullet"/>
+      <w:lvlText w:val=""/>
+      <w:lvlJc w:val="left"/>
+      <w:pPr>
+        <w:tabs>
+          <w:tab w:val="num" w:pos="720"/>
+        </w:tabs>
+        <w:ind w:left="720" w:hanging="360"/>
+      </w:pPr>
+      <w:rPr>
+        <w:rFonts w:ascii="Symbol" w:hAnsi="Symbol" w:hint="default"/>
+        <w:sz w:val="20"/>
+      </w:rPr>
+    </w:lvl>
+    <w:lvl w:ilvl="1">
+      <w:start w:val="1"/>
+      <w:numFmt w:val="bullet"/>
+      <w:lvlText w:val="o"/>
+      <w:lvlJc w:val="left"/>
+      <w:pPr>
+        <w:tabs>
+          <w:tab w:val="num" w:pos="1440"/>
+        </w:tabs>
+        <w:ind w:left="1440" w:hanging="360"/>
+      </w:pPr>
+      <w:rPr>
+        <w:rFonts w:ascii="Courier New" w:hAnsi="Courier New" w:hint="default"/>
+        <w:sz w:val="20"/>
+      </w:rPr>
+    </w:lvl>
+    <w:lvl w:ilvl="2" w:tentative="1">
+      <w:start w:val="1"/>
+      <w:numFmt w:val="bullet"/>
+      <w:lvlText w:val=""/>
+      <w:lvlJc w:val="left"/>
+      <w:pPr>
+        <w:tabs>
+          <w:tab w:val="num" w:pos="2160"/>
+        </w:tabs>
+        <w:ind w:left="2160" w:hanging="360"/>
+      </w:pPr>
+      <w:rPr>
+        <w:rFonts w:ascii="Wingdings" w:hAnsi="Wingdings" w:hint="default"/>
+        <w:sz w:val="20"/>
+      </w:rPr>
+    </w:lvl>
+    <w:lvl w:ilvl="3" w:tentative="1">
+      <w:start w:val="1"/>
+      <w:numFmt w:val="bullet"/>
+      <w:lvlText w:val=""/>
+      <w:lvlJc w:val="left"/>
+      <w:pPr>
+        <w:tabs>
+          <w:tab w:val="num" w:pos="2880"/>
+        </w:tabs>
+        <w:ind w:left="2880" w:hanging="360"/>
+      </w:pPr>
+      <w:rPr>
+        <w:rFonts w:ascii="Wingdings" w:hAnsi="Wingdings" w:hint="default"/>
+        <w:sz w:val="20"/>
+      </w:rPr>
+    </w:lvl>
+    <w:lvl w:ilvl="4" w:tentative="1">
+      <w:start w:val="1"/>
+      <w:numFmt w:val="bullet"/>
+      <w:lvlText w:val=""/>
+      <w:lvlJc w:val="left"/>
+      <w:pPr>
+        <w:tabs>
+          <w:tab w:val="num" w:pos="3600"/>
+        </w:tabs>
+        <w:ind w:left="3600" w:hanging="360"/>
+      </w:pPr>
+      <w:rPr>
+        <w:rFonts w:ascii="Wingdings" w:hAnsi="Wingdings" w:hint="default"/>
+        <w:sz w:val="20"/>
+      </w:rPr>
+    </w:lvl>
+    <w:lvl w:ilvl="5" w:tentative="1">
+      <w:start w:val="1"/>
+      <w:numFmt w:val="bullet"/>
+      <w:lvlText w:val=""/>
+      <w:lvlJc w:val="left"/>
+      <w:pPr>
+        <w:tabs>
+          <w:tab w:val="num" w:pos="4320"/>
+        </w:tabs>
+        <w:ind w:left="4320" w:hanging="360"/>
+      </w:pPr>
+      <w:rPr>
+        <w:rFonts w:ascii="Wingdings" w:hAnsi="Wingdings" w:hint="default"/>
+        <w:sz w:val="20"/>
+      </w:rPr>
+    </w:lvl>
+    <w:lvl w:ilvl="6" w:tentative="1">
+      <w:start w:val="1"/>
+      <w:numFmt w:val="bullet"/>
+      <w:lvlText w:val=""/>
+      <w:lvlJc w:val="left"/>
+      <w:pPr>
+        <w:tabs>
+          <w:tab w:val="num" w:pos="5040"/>
+        </w:tabs>
+        <w:ind w:left="5040" w:hanging="360"/>
+      </w:pPr>
+      <w:rPr>
+        <w:rFonts w:ascii="Wingdings" w:hAnsi="Wingdings" w:hint="default"/>
+        <w:sz w:val="20"/>
+      </w:rPr>
+    </w:lvl>
+    <w:lvl w:ilvl="7" w:tentative="1">
+      <w:start w:val="1"/>
+      <w:numFmt w:val="bullet"/>
+      <w:lvlText w:val=""/>
+      <w:lvlJc w:val="left"/>
+      <w:pPr>
+        <w:tabs>
+          <w:tab w:val="num" w:pos="5760"/>
+        </w:tabs>
+        <w:ind w:left="5760" w:hanging="360"/>
+      </w:pPr>
+      <w:rPr>
+        <w:rFonts w:ascii="Wingdings" w:hAnsi="Wingdings" w:hint="default"/>
+        <w:sz w:val="20"/>
+      </w:rPr>
+    </w:lvl>
+    <w:lvl w:ilvl="8" w:tentative="1">
+      <w:start w:val="1"/>
+      <w:numFmt w:val="bullet"/>
+      <w:lvlText w:val=""/>
+      <w:lvlJc w:val="left"/>
+      <w:pPr>
+        <w:tabs>
+          <w:tab w:val="num" w:pos="6480"/>
+        </w:tabs>
+        <w:ind w:left="6480" w:hanging="360"/>
+      </w:pPr>
+      <w:rPr>
+        <w:rFonts w:ascii="Wingdings" w:hAnsi="Wingdings" w:hint="default"/>
+        <w:sz w:val="20"/>
+      </w:rPr>
+    </w:lvl>
+  </w:abstractNum>
+  <w:abstractNum w:abstractNumId="5" w15:restartNumberingAfterBreak="0">
+    <w:nsid w:val="4BB77EAC"/>
+    <w:multiLevelType w:val="hybridMultilevel"/>
+    <w:tmpl w:val="D552345E"/>
+    <w:lvl w:ilvl="0" w:tplc="080A0001">
+      <w:start w:val="1"/>
+      <w:numFmt w:val="bullet"/>
+      <w:lvlText w:val=""/>
+      <w:lvlJc w:val="left"/>
+      <w:pPr>
+        <w:ind w:left="1800" w:hanging="360"/>
+      </w:pPr>
+      <w:rPr>
+        <w:rFonts w:ascii="Symbol" w:hAnsi="Symbol" w:hint="default"/>
+      </w:rPr>
+    </w:lvl>
+    <w:lvl w:ilvl="1" w:tplc="080A0003" w:tentative="1">
+      <w:start w:val="1"/>
+      <w:numFmt w:val="bullet"/>
+      <w:lvlText w:val="o"/>
+      <w:lvlJc w:val="left"/>
+      <w:pPr>
+        <w:ind w:left="2520" w:hanging="360"/>
+      </w:pPr>
+      <w:rPr>
+        <w:rFonts w:ascii="Courier New" w:hAnsi="Courier New" w:cs="Courier New" w:hint="default"/>
+      </w:rPr>
+    </w:lvl>
+    <w:lvl w:ilvl="2" w:tplc="080A0005" w:tentative="1">
+      <w:start w:val="1"/>
+      <w:numFmt w:val="bullet"/>
+      <w:lvlText w:val=""/>
+      <w:lvlJc w:val="left"/>
+      <w:pPr>
+        <w:ind w:left="3240" w:hanging="360"/>
+      </w:pPr>
+      <w:rPr>
+        <w:rFonts w:ascii="Wingdings" w:hAnsi="Wingdings" w:hint="default"/>
+      </w:rPr>
+    </w:lvl>
+    <w:lvl w:ilvl="3" w:tplc="080A0001" w:tentative="1">
+      <w:start w:val="1"/>
+      <w:numFmt w:val="bullet"/>
+      <w:lvlText w:val=""/>
+      <w:lvlJc w:val="left"/>
+      <w:pPr>
+        <w:ind w:left="3960" w:hanging="360"/>
+      </w:pPr>
+      <w:rPr>
+        <w:rFonts w:ascii="Symbol" w:hAnsi="Symbol" w:hint="default"/>
+      </w:rPr>
+    </w:lvl>
+    <w:lvl w:ilvl="4" w:tplc="080A0003" w:tentative="1">
+      <w:start w:val="1"/>
+      <w:numFmt w:val="bullet"/>
+      <w:lvlText w:val="o"/>
+      <w:lvlJc w:val="left"/>
+      <w:pPr>
+        <w:ind w:left="4680" w:hanging="360"/>
+      </w:pPr>
+      <w:rPr>
+        <w:rFonts w:ascii="Courier New" w:hAnsi="Courier New" w:cs="Courier New" w:hint="default"/>
+      </w:rPr>
+    </w:lvl>
+    <w:lvl w:ilvl="5" w:tplc="080A0005" w:tentative="1">
+      <w:start w:val="1"/>
+      <w:numFmt w:val="bullet"/>
+      <w:lvlText w:val=""/>
+      <w:lvlJc w:val="left"/>
+      <w:pPr>
+        <w:ind w:left="5400" w:hanging="360"/>
+      </w:pPr>
+      <w:rPr>
+        <w:rFonts w:ascii="Wingdings" w:hAnsi="Wingdings" w:hint="default"/>
+      </w:rPr>
+    </w:lvl>
+    <w:lvl w:ilvl="6" w:tplc="080A0001" w:tentative="1">
+      <w:start w:val="1"/>
+      <w:numFmt w:val="bullet"/>
+      <w:lvlText w:val=""/>
+      <w:lvlJc w:val="left"/>
+      <w:pPr>
+        <w:ind w:left="6120" w:hanging="360"/>
+      </w:pPr>
+      <w:rPr>
+        <w:rFonts w:ascii="Symbol" w:hAnsi="Symbol" w:hint="default"/>
+      </w:rPr>
+    </w:lvl>
+    <w:lvl w:ilvl="7" w:tplc="080A0003" w:tentative="1">
+      <w:start w:val="1"/>
+      <w:numFmt w:val="bullet"/>
+      <w:lvlText w:val="o"/>
+      <w:lvlJc w:val="left"/>
+      <w:pPr>
+        <w:ind w:left="6840" w:hanging="360"/>
+      </w:pPr>
+      <w:rPr>
+        <w:rFonts w:ascii="Courier New" w:hAnsi="Courier New" w:cs="Courier New" w:hint="default"/>
+      </w:rPr>
+    </w:lvl>
+    <w:lvl w:ilvl="8" w:tplc="080A0005" w:tentative="1">
+      <w:start w:val="1"/>
+      <w:numFmt w:val="bullet"/>
+      <w:lvlText w:val=""/>
+      <w:lvlJc w:val="left"/>
+      <w:pPr>
+        <w:ind w:left="7560" w:hanging="360"/>
+      </w:pPr>
+      <w:rPr>
+        <w:rFonts w:ascii="Wingdings" w:hAnsi="Wingdings" w:hint="default"/>
       </w:rPr>
     </w:lvl>
   </w:abstractNum>
@@ -1001,6 +1838,18 @@
     <w:abstractNumId w:val="0"/>
   </w:num>
   <w:num w:numId="2" w16cid:durableId="1189949643">
+    <w:abstractNumId w:val="2"/>
+  </w:num>
+  <w:num w:numId="3" w16cid:durableId="12660137">
+    <w:abstractNumId w:val="4"/>
+  </w:num>
+  <w:num w:numId="4" w16cid:durableId="210189474">
+    <w:abstractNumId w:val="3"/>
+  </w:num>
+  <w:num w:numId="5" w16cid:durableId="1609002293">
+    <w:abstractNumId w:val="5"/>
+  </w:num>
+  <w:num w:numId="6" w16cid:durableId="160199030">
     <w:abstractNumId w:val="1"/>
   </w:num>
 </w:numbering>

</xml_diff>